<commit_message>
edited CM and InfoExch docs
</commit_message>
<xml_diff>
--- a/SystemDesign/ContentModelGuidelines.docx
+++ b/SystemDesign/ContentModelGuidelines.docx
@@ -24,32 +24,8 @@
       <w:r>
         <w:t>uidelines</w:t>
       </w:r>
-    </w:p>
-    <w:p>
-      <w:r>
-        <w:fldChar w:fldCharType="begin"/>
-      </w:r>
-      <w:r>
-        <w:instrText xml:space="preserve"> DATE \@ "MMMM d, yyyy" </w:instrText>
-      </w:r>
-      <w:r>
-        <w:fldChar w:fldCharType="separate"/>
-      </w:r>
-      <w:r>
-        <w:rPr>
-          <w:noProof/>
-        </w:rPr>
-        <w:t>April 29, 2014</w:t>
-      </w:r>
-      <w:r>
-        <w:fldChar w:fldCharType="end"/>
-      </w:r>
-      <w:r>
-        <w:t xml:space="preserve"> </w:t>
-      </w:r>
-      <w:r>
-        <w:t>SMR</w:t>
-      </w:r>
+      <w:bookmarkStart w:id="0" w:name="_GoBack"/>
+      <w:bookmarkEnd w:id="0"/>
     </w:p>
     <w:p>
       <w:r>
@@ -64,12 +40,21 @@
         </w:r>
       </w:hyperlink>
       <w:r>
-        <w:t xml:space="preserve"> which is the</w:t>
-      </w:r>
-      <w:bookmarkStart w:id="0" w:name="_GoBack"/>
-      <w:bookmarkEnd w:id="0"/>
-      <w:r>
-        <w:t xml:space="preserve"> ‘living document’ that will be revised and updated as practice evolves.  </w:t>
+        <w:t xml:space="preserve"> which is the ‘living document’ that will be revised and updated as practice evolves.  </w:t>
+      </w:r>
+      <w:r>
+        <w:t xml:space="preserve">For more information on how to propose and submit a new information exchange (content model), see </w:t>
+      </w:r>
+      <w:hyperlink r:id="rId13" w:history="1">
+        <w:r>
+          <w:rPr>
+            <w:rStyle w:val="Hyperlink"/>
+          </w:rPr>
+          <w:t>https://github.com/usgin/usginspecs/wiki/Define-New-Information-Exchange</w:t>
+        </w:r>
+      </w:hyperlink>
+      <w:r>
+        <w:t xml:space="preserve">. </w:t>
       </w:r>
     </w:p>
     <w:p>
@@ -270,7 +255,7 @@
       <w:r>
         <w:t xml:space="preserve">  To inspect templates currently in use by the AASG geothermal data NGDS project, visit </w:t>
       </w:r>
-      <w:hyperlink r:id="rId13" w:history="1">
+      <w:hyperlink r:id="rId14" w:history="1">
         <w:r>
           <w:rPr>
             <w:rStyle w:val="Hyperlink"/>
@@ -540,7 +525,7 @@
       <w:r>
         <w:t xml:space="preserve"> 3986 (</w:t>
       </w:r>
-      <w:hyperlink r:id="rId14" w:history="1">
+      <w:hyperlink r:id="rId15" w:history="1">
         <w:r>
           <w:rPr>
             <w:rStyle w:val="Hyperlink"/>
@@ -987,7 +972,7 @@
       </w:r>
     </w:p>
     <w:sectPr>
-      <w:footerReference w:type="default" r:id="rId15"/>
+      <w:footerReference w:type="default" r:id="rId16"/>
       <w:pgSz w:w="12240" w:h="15840"/>
       <w:pgMar w:top="1440" w:right="1440" w:bottom="1440" w:left="1440" w:header="720" w:footer="720" w:gutter="0"/>
       <w:cols w:space="720"/>
@@ -2657,6 +2642,21 @@
 </file>
 
 <file path=customXml/item1.xml><?xml version="1.0" encoding="utf-8"?>
+<?mso-contentType ?>
+<FormTemplates xmlns="http://schemas.microsoft.com/sharepoint/v3/contenttype/forms">
+  <Display>DocumentLibraryForm</Display>
+  <Edit>DocumentLibraryForm</Edit>
+  <New>DocumentLibraryForm</New>
+</FormTemplates>
+</file>
+
+<file path=customXml/item2.xml><?xml version="1.0" encoding="utf-8"?>
+<p:properties xmlns:p="http://schemas.microsoft.com/office/2006/metadata/properties" xmlns:xsi="http://www.w3.org/2001/XMLSchema-instance">
+  <documentManagement/>
+</p:properties>
+</file>
+
+<file path=customXml/item3.xml><?xml version="1.0" encoding="utf-8"?>
 <ct:contentTypeSchema xmlns:ct="http://schemas.microsoft.com/office/2006/metadata/contentType" xmlns:ma="http://schemas.microsoft.com/office/2006/metadata/properties/metaAttributes" ct:_="" ma:_="" ma:contentTypeName="Document" ma:contentTypeID="0x010100CDC296E77B78D54CAF2B30C25F4F49A4" ma:contentTypeVersion="0" ma:contentTypeDescription="Create a new document." ma:contentTypeScope="" ma:versionID="9be2d5ddb43b80c4d929d7eb8c416b2d">
   <xsd:schema xmlns:xsd="http://www.w3.org/2001/XMLSchema" xmlns:p="http://schemas.microsoft.com/office/2006/metadata/properties" targetNamespace="http://schemas.microsoft.com/office/2006/metadata/properties" ma:root="true" ma:fieldsID="4aeb20c0e3442673af7ee10786458764">
     <xsd:element name="properties">
@@ -2705,26 +2705,27 @@
 </ct:contentTypeSchema>
 </file>
 
-<file path=customXml/item2.xml><?xml version="1.0" encoding="utf-8"?>
-<p:properties xmlns:p="http://schemas.microsoft.com/office/2006/metadata/properties" xmlns:xsi="http://www.w3.org/2001/XMLSchema-instance">
-  <documentManagement/>
-</p:properties>
-</file>
-
-<file path=customXml/item3.xml><?xml version="1.0" encoding="utf-8"?>
-<?mso-contentType ?>
-<FormTemplates xmlns="http://schemas.microsoft.com/sharepoint/v3/contenttype/forms">
-  <Display>DocumentLibraryForm</Display>
-  <Edit>DocumentLibraryForm</Edit>
-  <New>DocumentLibraryForm</New>
-</FormTemplates>
-</file>
-
 <file path=customXml/item4.xml><?xml version="1.0" encoding="utf-8"?>
 <b:Sources xmlns:b="http://schemas.openxmlformats.org/officeDocument/2006/bibliography" xmlns="http://schemas.openxmlformats.org/officeDocument/2006/bibliography" SelectedStyle="\APA.XSL" StyleName="APA"/>
 </file>
 
 <file path=customXml/itemProps1.xml><?xml version="1.0" encoding="utf-8"?>
+<ds:datastoreItem xmlns:ds="http://schemas.openxmlformats.org/officeDocument/2006/customXml" ds:itemID="{4F7D5880-6353-40FA-AA37-EC4D09B618C6}">
+  <ds:schemaRefs>
+    <ds:schemaRef ds:uri="http://schemas.microsoft.com/sharepoint/v3/contenttype/forms"/>
+  </ds:schemaRefs>
+</ds:datastoreItem>
+</file>
+
+<file path=customXml/itemProps2.xml><?xml version="1.0" encoding="utf-8"?>
+<ds:datastoreItem xmlns:ds="http://schemas.openxmlformats.org/officeDocument/2006/customXml" ds:itemID="{F6E0B8D9-D35B-4690-BDC4-0041CF0C9B5E}">
+  <ds:schemaRefs>
+    <ds:schemaRef ds:uri="http://schemas.microsoft.com/office/2006/metadata/properties"/>
+  </ds:schemaRefs>
+</ds:datastoreItem>
+</file>
+
+<file path=customXml/itemProps3.xml><?xml version="1.0" encoding="utf-8"?>
 <ds:datastoreItem xmlns:ds="http://schemas.openxmlformats.org/officeDocument/2006/customXml" ds:itemID="{F2E813F1-58DB-452D-8AFC-675177F0D3EF}">
   <ds:schemaRefs>
     <ds:schemaRef ds:uri="http://schemas.microsoft.com/office/2006/metadata/contentType"/>
@@ -2739,24 +2740,8 @@
 </ds:datastoreItem>
 </file>
 
-<file path=customXml/itemProps2.xml><?xml version="1.0" encoding="utf-8"?>
-<ds:datastoreItem xmlns:ds="http://schemas.openxmlformats.org/officeDocument/2006/customXml" ds:itemID="{F6E0B8D9-D35B-4690-BDC4-0041CF0C9B5E}">
-  <ds:schemaRefs>
-    <ds:schemaRef ds:uri="http://schemas.microsoft.com/office/2006/metadata/properties"/>
-  </ds:schemaRefs>
-</ds:datastoreItem>
-</file>
-
-<file path=customXml/itemProps3.xml><?xml version="1.0" encoding="utf-8"?>
-<ds:datastoreItem xmlns:ds="http://schemas.openxmlformats.org/officeDocument/2006/customXml" ds:itemID="{4F7D5880-6353-40FA-AA37-EC4D09B618C6}">
-  <ds:schemaRefs>
-    <ds:schemaRef ds:uri="http://schemas.microsoft.com/sharepoint/v3/contenttype/forms"/>
-  </ds:schemaRefs>
-</ds:datastoreItem>
-</file>
-
 <file path=customXml/itemProps4.xml><?xml version="1.0" encoding="utf-8"?>
-<ds:datastoreItem xmlns:ds="http://schemas.openxmlformats.org/officeDocument/2006/customXml" ds:itemID="{411C9267-709D-4179-9943-104A4DD556B6}">
+<ds:datastoreItem xmlns:ds="http://schemas.openxmlformats.org/officeDocument/2006/customXml" ds:itemID="{C4DEFE3C-057E-45F6-A97D-C84D59A2938B}">
   <ds:schemaRefs>
     <ds:schemaRef ds:uri="http://schemas.openxmlformats.org/officeDocument/2006/bibliography"/>
   </ds:schemaRefs>

</xml_diff>